<commit_message>
Updated with latest 2 page Resume
</commit_message>
<xml_diff>
--- a/resume/Shivaraj_Srinivasa_SrSoftwareEngineer.docx
+++ b/resume/Shivaraj_Srinivasa_SrSoftwareEngineer.docx
@@ -37,16 +37,8 @@
           <w:sz w:val="20"/>
         </w:rPr>
         <w:br/>
-        <w:t>LinkedIn: linkedin.com/in/shivarajs1 | GitHub: github.com/</w:t>
+        <w:t>LinkedIn: linkedin.com/in/shivarajs1 | GitHub: github.com/shivarajskit</w:t>
       </w:r>
-      <w:proofErr w:type="spellStart"/>
-      <w:r>
-        <w:rPr>
-          <w:sz w:val="20"/>
-        </w:rPr>
-        <w:t>shivarajskit</w:t>
-      </w:r>
-      <w:proofErr w:type="spellEnd"/>
     </w:p>
     <w:p>
       <w:pPr>
@@ -153,15 +145,7 @@
       </w:r>
       <w:r>
         <w:br/>
-        <w:t xml:space="preserve">Architecture: </w:t>
-      </w:r>
-      <w:proofErr w:type="spellStart"/>
-      <w:r>
-        <w:t>Microfrontend</w:t>
-      </w:r>
-      <w:proofErr w:type="spellEnd"/>
-      <w:r>
-        <w:t>, SPA, Responsive UI</w:t>
+        <w:t>Architecture: Microfrontend, SPA, Responsive UI</w:t>
       </w:r>
       <w:r>
         <w:br/>
@@ -224,35 +208,7 @@
         <w:rPr>
           <w:rFonts w:cstheme="majorHAnsi"/>
         </w:rPr>
-        <w:t xml:space="preserve">Implemented state management using </w:t>
-      </w:r>
-      <w:proofErr w:type="spellStart"/>
-      <w:r>
-        <w:rPr>
-          <w:rFonts w:cstheme="majorHAnsi"/>
-        </w:rPr>
-        <w:t>NgRx</w:t>
-      </w:r>
-      <w:proofErr w:type="spellEnd"/>
-      <w:r>
-        <w:rPr>
-          <w:rFonts w:cstheme="majorHAnsi"/>
-        </w:rPr>
-        <w:t xml:space="preserve"> and </w:t>
-      </w:r>
-      <w:proofErr w:type="spellStart"/>
-      <w:r>
-        <w:rPr>
-          <w:rFonts w:cstheme="majorHAnsi"/>
-        </w:rPr>
-        <w:t>RxJS</w:t>
-      </w:r>
-      <w:proofErr w:type="spellEnd"/>
-      <w:r>
-        <w:rPr>
-          <w:rFonts w:cstheme="majorHAnsi"/>
-        </w:rPr>
-        <w:t xml:space="preserve"> for </w:t>
+        <w:t xml:space="preserve">Implemented state management using NgRx and RxJS for </w:t>
       </w:r>
       <w:r>
         <w:rPr>
@@ -374,19 +330,7 @@
         <w:rPr>
           <w:rFonts w:cstheme="majorHAnsi"/>
         </w:rPr>
-        <w:t xml:space="preserve">Contributed to CI/CD pipelines using </w:t>
-      </w:r>
-      <w:r>
-        <w:rPr>
-          <w:rFonts w:cstheme="majorHAnsi"/>
-        </w:rPr>
-        <w:t>Jenkins</w:t>
-      </w:r>
-      <w:r>
-        <w:rPr>
-          <w:rFonts w:cstheme="majorHAnsi"/>
-        </w:rPr>
-        <w:t xml:space="preserve"> and Docker, enabling automated build and deployment workflows.</w:t>
+        <w:t xml:space="preserve">Independently upgraded the Seals-Shop.com frontend to the latest Angular and Spartacus versions by deep-diving into framework documentation and source code, refactoring modules for compatibility, performance, and best practices compliance. </w:t>
       </w:r>
     </w:p>
     <w:p>
@@ -403,7 +347,7 @@
         <w:rPr>
           <w:rFonts w:cstheme="majorHAnsi"/>
         </w:rPr>
-        <w:t>Actively participated in Agile delivery, code reviews, and automated testing using Jasmine, Karma, and Playwright.</w:t>
+        <w:t>Delivered CI/CD automation (Jenkins, Docker) and end-to-end testing (Jasmine, Karma, Playwright) in Agile delivery cycles.</w:t>
       </w:r>
     </w:p>
     <w:p>
@@ -420,39 +364,7 @@
           <w:i/>
           <w:iCs/>
         </w:rPr>
-        <w:t xml:space="preserve">Wipro, Cognizant, </w:t>
-      </w:r>
-      <w:proofErr w:type="spellStart"/>
-      <w:r>
-        <w:rPr>
-          <w:i/>
-          <w:iCs/>
-        </w:rPr>
-        <w:t>Neev</w:t>
-      </w:r>
-      <w:proofErr w:type="spellEnd"/>
-      <w:r>
-        <w:rPr>
-          <w:i/>
-          <w:iCs/>
-        </w:rPr>
-        <w:t xml:space="preserve"> Technologies, </w:t>
-      </w:r>
-      <w:proofErr w:type="spellStart"/>
-      <w:r>
-        <w:rPr>
-          <w:i/>
-          <w:iCs/>
-        </w:rPr>
-        <w:t>Nexwave</w:t>
-      </w:r>
-      <w:proofErr w:type="spellEnd"/>
-      <w:r>
-        <w:rPr>
-          <w:i/>
-          <w:iCs/>
-        </w:rPr>
-        <w:t xml:space="preserve"> Talent Management | 2012 – 2018</w:t>
+        <w:t>Wipro, Cognizant, Neev Technologies, Nexwave Talent Management | 2012 – 2018</w:t>
       </w:r>
     </w:p>
     <w:p>
@@ -476,7 +388,6 @@
       <w:r>
         <w:t xml:space="preserve">At Wipro (Ericsson project) – built and optimized telecom management UIs using </w:t>
       </w:r>
-      <w:proofErr w:type="spellStart"/>
       <w:r>
         <w:t>JS</w:t>
       </w:r>
@@ -484,11 +395,7 @@
         <w:t>C</w:t>
       </w:r>
       <w:r>
-        <w:t>ore</w:t>
-      </w:r>
-      <w:proofErr w:type="spellEnd"/>
-      <w:r>
-        <w:t xml:space="preserve"> framework</w:t>
+        <w:t>ore framework</w:t>
       </w:r>
       <w:r>
         <w:t>, improving performance and usability.</w:t>
@@ -513,15 +420,7 @@
         </w:numPr>
       </w:pPr>
       <w:r>
-        <w:t xml:space="preserve">At </w:t>
-      </w:r>
-      <w:proofErr w:type="spellStart"/>
-      <w:r>
-        <w:t>Nexwave</w:t>
-      </w:r>
-      <w:proofErr w:type="spellEnd"/>
-      <w:r>
-        <w:t xml:space="preserve"> – developed Maersk Drilling hybrid mobile apps for Android/iOS using jQuery Mobile.</w:t>
+        <w:t>At Nexwave – developed Maersk Drilling hybrid mobile apps for Android/iOS using jQuery Mobile.</w:t>
       </w:r>
     </w:p>
     <w:p>
@@ -532,15 +431,19 @@
         </w:numPr>
       </w:pPr>
       <w:r>
-        <w:t xml:space="preserve">At </w:t>
+        <w:t>At Neev Technologies – delivered SAP Fiori applications with</w:t>
       </w:r>
-      <w:proofErr w:type="spellStart"/>
       <w:r>
-        <w:t>Neev</w:t>
+        <w:t xml:space="preserve"> </w:t>
       </w:r>
-      <w:proofErr w:type="spellEnd"/>
       <w:r>
-        <w:t xml:space="preserve"> Technologies – delivered SAP Fiori applications with HTML5, CSS3, and JavaScript, enhancing user workflows and responsiveness.</w:t>
+        <w:t>SAPUI5 framework</w:t>
+      </w:r>
+      <w:r>
+        <w:t>,</w:t>
+      </w:r>
+      <w:r>
+        <w:t xml:space="preserve"> HTML5, CSS3, and JavaScript, enhancing user workflows and responsiveness.</w:t>
       </w:r>
     </w:p>
     <w:p>

</xml_diff>

<commit_message>
Updated with latest 2 page Resume - color change
</commit_message>
<xml_diff>
--- a/resume/Shivaraj_Srinivasa_SrSoftwareEngineer.docx
+++ b/resume/Shivaraj_Srinivasa_SrSoftwareEngineer.docx
@@ -5,10 +5,14 @@
     <w:p>
       <w:pPr>
         <w:jc w:val="center"/>
+        <w:rPr>
+          <w:color w:val="365F91" w:themeColor="accent1" w:themeShade="BF"/>
+        </w:rPr>
       </w:pPr>
       <w:r>
         <w:rPr>
           <w:b/>
+          <w:color w:val="365F91" w:themeColor="accent1" w:themeShade="BF"/>
           <w:sz w:val="32"/>
         </w:rPr>
         <w:t>SHIVARAJ SRINIVASA</w:t>
@@ -37,8 +41,16 @@
           <w:sz w:val="20"/>
         </w:rPr>
         <w:br/>
-        <w:t>LinkedIn: linkedin.com/in/shivarajs1 | GitHub: github.com/shivarajskit</w:t>
+        <w:t>LinkedIn: linkedin.com/in/shivarajs1 | GitHub: github.com/</w:t>
       </w:r>
+      <w:proofErr w:type="spellStart"/>
+      <w:r>
+        <w:rPr>
+          <w:sz w:val="20"/>
+        </w:rPr>
+        <w:t>shivarajskit</w:t>
+      </w:r>
+      <w:proofErr w:type="spellEnd"/>
     </w:p>
     <w:p>
       <w:pPr>
@@ -145,7 +157,15 @@
       </w:r>
       <w:r>
         <w:br/>
-        <w:t>Architecture: Microfrontend, SPA, Responsive UI</w:t>
+        <w:t xml:space="preserve">Architecture: </w:t>
+      </w:r>
+      <w:proofErr w:type="spellStart"/>
+      <w:r>
+        <w:t>Microfrontend</w:t>
+      </w:r>
+      <w:proofErr w:type="spellEnd"/>
+      <w:r>
+        <w:t>, SPA, Responsive UI</w:t>
       </w:r>
       <w:r>
         <w:br/>
@@ -208,7 +228,35 @@
         <w:rPr>
           <w:rFonts w:cstheme="majorHAnsi"/>
         </w:rPr>
-        <w:t xml:space="preserve">Implemented state management using NgRx and RxJS for </w:t>
+        <w:t xml:space="preserve">Implemented state management using </w:t>
+      </w:r>
+      <w:proofErr w:type="spellStart"/>
+      <w:r>
+        <w:rPr>
+          <w:rFonts w:cstheme="majorHAnsi"/>
+        </w:rPr>
+        <w:t>NgRx</w:t>
+      </w:r>
+      <w:proofErr w:type="spellEnd"/>
+      <w:r>
+        <w:rPr>
+          <w:rFonts w:cstheme="majorHAnsi"/>
+        </w:rPr>
+        <w:t xml:space="preserve"> and </w:t>
+      </w:r>
+      <w:proofErr w:type="spellStart"/>
+      <w:r>
+        <w:rPr>
+          <w:rFonts w:cstheme="majorHAnsi"/>
+        </w:rPr>
+        <w:t>RxJS</w:t>
+      </w:r>
+      <w:proofErr w:type="spellEnd"/>
+      <w:r>
+        <w:rPr>
+          <w:rFonts w:cstheme="majorHAnsi"/>
+        </w:rPr>
+        <w:t xml:space="preserve"> for </w:t>
       </w:r>
       <w:r>
         <w:rPr>
@@ -330,7 +378,21 @@
         <w:rPr>
           <w:rFonts w:cstheme="majorHAnsi"/>
         </w:rPr>
-        <w:t xml:space="preserve">Independently upgraded the Seals-Shop.com frontend to the latest Angular and Spartacus versions by deep-diving into framework documentation and source code, refactoring modules for compatibility, performance, and best practices compliance. </w:t>
+        <w:t xml:space="preserve">Independently upgraded the Seals-Shop.com frontend to the latest Angular and Spartacus versions by </w:t>
+      </w:r>
+      <w:proofErr w:type="gramStart"/>
+      <w:r>
+        <w:rPr>
+          <w:rFonts w:cstheme="majorHAnsi"/>
+        </w:rPr>
+        <w:t>deep-diving</w:t>
+      </w:r>
+      <w:proofErr w:type="gramEnd"/>
+      <w:r>
+        <w:rPr>
+          <w:rFonts w:cstheme="majorHAnsi"/>
+        </w:rPr>
+        <w:t xml:space="preserve"> into framework documentation and source code, refactoring modules for compatibility, performance, and best practices compliance. </w:t>
       </w:r>
     </w:p>
     <w:p>
@@ -364,7 +426,39 @@
           <w:i/>
           <w:iCs/>
         </w:rPr>
-        <w:t>Wipro, Cognizant, Neev Technologies, Nexwave Talent Management | 2012 – 2018</w:t>
+        <w:t xml:space="preserve">Wipro, Cognizant, </w:t>
+      </w:r>
+      <w:proofErr w:type="spellStart"/>
+      <w:r>
+        <w:rPr>
+          <w:i/>
+          <w:iCs/>
+        </w:rPr>
+        <w:t>Neev</w:t>
+      </w:r>
+      <w:proofErr w:type="spellEnd"/>
+      <w:r>
+        <w:rPr>
+          <w:i/>
+          <w:iCs/>
+        </w:rPr>
+        <w:t xml:space="preserve"> Technologies, </w:t>
+      </w:r>
+      <w:proofErr w:type="spellStart"/>
+      <w:r>
+        <w:rPr>
+          <w:i/>
+          <w:iCs/>
+        </w:rPr>
+        <w:t>Nexwave</w:t>
+      </w:r>
+      <w:proofErr w:type="spellEnd"/>
+      <w:r>
+        <w:rPr>
+          <w:i/>
+          <w:iCs/>
+        </w:rPr>
+        <w:t xml:space="preserve"> Talent Management | 2012 – 2018</w:t>
       </w:r>
     </w:p>
     <w:p>
@@ -388,6 +482,7 @@
       <w:r>
         <w:t xml:space="preserve">At Wipro (Ericsson project) – built and optimized telecom management UIs using </w:t>
       </w:r>
+      <w:proofErr w:type="spellStart"/>
       <w:r>
         <w:t>JS</w:t>
       </w:r>
@@ -395,7 +490,11 @@
         <w:t>C</w:t>
       </w:r>
       <w:r>
-        <w:t>ore framework</w:t>
+        <w:t>ore</w:t>
+      </w:r>
+      <w:proofErr w:type="spellEnd"/>
+      <w:r>
+        <w:t xml:space="preserve"> framework</w:t>
       </w:r>
       <w:r>
         <w:t>, improving performance and usability.</w:t>
@@ -420,7 +519,15 @@
         </w:numPr>
       </w:pPr>
       <w:r>
-        <w:t>At Nexwave – developed Maersk Drilling hybrid mobile apps for Android/iOS using jQuery Mobile.</w:t>
+        <w:t xml:space="preserve">At </w:t>
+      </w:r>
+      <w:proofErr w:type="spellStart"/>
+      <w:r>
+        <w:t>Nexwave</w:t>
+      </w:r>
+      <w:proofErr w:type="spellEnd"/>
+      <w:r>
+        <w:t xml:space="preserve"> – developed Maersk Drilling hybrid mobile apps for Android/iOS using jQuery Mobile.</w:t>
       </w:r>
     </w:p>
     <w:p>
@@ -431,7 +538,15 @@
         </w:numPr>
       </w:pPr>
       <w:r>
-        <w:t>At Neev Technologies – delivered SAP Fiori applications with</w:t>
+        <w:t xml:space="preserve">At </w:t>
+      </w:r>
+      <w:proofErr w:type="spellStart"/>
+      <w:r>
+        <w:t>Neev</w:t>
+      </w:r>
+      <w:proofErr w:type="spellEnd"/>
+      <w:r>
+        <w:t xml:space="preserve"> Technologies – delivered SAP Fiori applications with</w:t>
       </w:r>
       <w:r>
         <w:t xml:space="preserve"> </w:t>
@@ -1621,6 +1736,7 @@
   <w:style w:type="character" w:default="1" w:styleId="DefaultParagraphFont">
     <w:name w:val="Default Paragraph Font"/>
     <w:uiPriority w:val="1"/>
+    <w:semiHidden/>
     <w:unhideWhenUsed/>
   </w:style>
   <w:style w:type="table" w:default="1" w:styleId="TableNormal">

</xml_diff>

<commit_message>
Updated with latest 2 page Resume - achievements tweek
</commit_message>
<xml_diff>
--- a/resume/Shivaraj_Srinivasa_SrSoftwareEngineer.docx
+++ b/resume/Shivaraj_Srinivasa_SrSoftwareEngineer.docx
@@ -378,21 +378,7 @@
         <w:rPr>
           <w:rFonts w:cstheme="majorHAnsi"/>
         </w:rPr>
-        <w:t xml:space="preserve">Independently upgraded the Seals-Shop.com frontend to the latest Angular and Spartacus versions by </w:t>
-      </w:r>
-      <w:proofErr w:type="gramStart"/>
-      <w:r>
-        <w:rPr>
-          <w:rFonts w:cstheme="majorHAnsi"/>
-        </w:rPr>
-        <w:t>deep-diving</w:t>
-      </w:r>
-      <w:proofErr w:type="gramEnd"/>
-      <w:r>
-        <w:rPr>
-          <w:rFonts w:cstheme="majorHAnsi"/>
-        </w:rPr>
-        <w:t xml:space="preserve"> into framework documentation and source code, refactoring modules for compatibility, performance, and best practices compliance. </w:t>
+        <w:t xml:space="preserve">Independently upgraded the Seals-Shop.com frontend to the latest Angular and Spartacus versions by deep-diving into framework documentation and source code, refactoring modules for compatibility, performance, and best practices compliance. </w:t>
       </w:r>
     </w:p>
     <w:p>
@@ -603,7 +589,10 @@
       </w:r>
       <w:r>
         <w:br/>
-        <w:t>• Recognized for innovation in UI performance optimization (2023).</w:t>
+        <w:t xml:space="preserve">• </w:t>
+      </w:r>
+      <w:r>
+        <w:t>Recognized at Trelleborg for innovation in UI performance optimization.</w:t>
       </w:r>
       <w:r>
         <w:br/>
@@ -1736,7 +1725,6 @@
   <w:style w:type="character" w:default="1" w:styleId="DefaultParagraphFont">
     <w:name w:val="Default Paragraph Font"/>
     <w:uiPriority w:val="1"/>
-    <w:semiHidden/>
     <w:unhideWhenUsed/>
   </w:style>
   <w:style w:type="table" w:default="1" w:styleId="TableNormal">

</xml_diff>